<commit_message>
PART2 - Ready to Submit
</commit_message>
<xml_diff>
--- a/entrega_parte_2/Relatorio_BDAD.docx
+++ b/entrega_parte_2/Relatorio_BDAD.docx
@@ -1950,7 +1950,23 @@
           <w:sz w:val="20"/>
           <w:szCs w:val="20"/>
         </w:rPr>
-        <w:t xml:space="preserve">têm dados como uma data, um </w:t>
+        <w:t>têm dados como uma</w:t>
+      </w:r>
+      <w:r>
+        <w:rPr>
+          <w:rFonts w:ascii="Verdana Pro" w:hAnsi="Verdana Pro" w:cs="Calibri"/>
+          <w:sz w:val="20"/>
+          <w:szCs w:val="20"/>
+        </w:rPr>
+        <w:t xml:space="preserve"> condição, uma</w:t>
+      </w:r>
+      <w:r>
+        <w:rPr>
+          <w:rFonts w:ascii="Verdana Pro" w:hAnsi="Verdana Pro" w:cs="Calibri"/>
+          <w:sz w:val="20"/>
+          <w:szCs w:val="20"/>
+        </w:rPr>
+        <w:t xml:space="preserve"> data, um </w:t>
       </w:r>
       <w:r>
         <w:rPr>
@@ -3010,6 +3026,7 @@
     </w:p>
     <w:p>
       <w:pPr>
+        <w:ind w:left="708" w:hanging="708"/>
         <w:jc w:val="both"/>
         <w:rPr>
           <w:rFonts w:ascii="Verdana Pro" w:hAnsi="Verdana Pro" w:cs="Calibri"/>
@@ -12340,7 +12357,7 @@
 </file>
 
 <file path=customXml/itemProps1.xml><?xml version="1.0" encoding="utf-8"?>
-<ds:datastoreItem xmlns:ds="http://schemas.openxmlformats.org/officeDocument/2006/customXml" ds:itemID="{36DA4629-8B10-4D5B-AD55-A3D0F038D1D6}">
+<ds:datastoreItem xmlns:ds="http://schemas.openxmlformats.org/officeDocument/2006/customXml" ds:itemID="{9D0501DB-A3E3-4AB8-BB51-710D5990AF69}">
   <ds:schemaRefs>
     <ds:schemaRef ds:uri="http://schemas.openxmlformats.org/officeDocument/2006/bibliography"/>
   </ds:schemaRefs>

</xml_diff>